<commit_message>
For calibration paper, responses to proofs and the proof pdfs. Added LaTeX files from overleaf for the metal interference paper, overleaf link https://www.overleaf.com/read/hgdhcyxcjkcg#3fcf6b
</commit_message>
<xml_diff>
--- a/system/outline.docx
+++ b/system/outline.docx
@@ -1,7 +1,101 @@
 
 <file path=word/document.xml><?xml version="1.0" encoding="utf-8"?>
-<w:document xmlns:wpc="http://schemas.microsoft.com/office/word/2010/wordprocessingCanvas" xmlns:cx="http://schemas.microsoft.com/office/drawing/2014/chartex" xmlns:cx1="http://schemas.microsoft.com/office/drawing/2015/9/8/chartex" xmlns:cx2="http://schemas.microsoft.com/office/drawing/2015/10/21/chartex" xmlns:cx3="http://schemas.microsoft.com/office/drawing/2016/5/9/chartex" xmlns:cx4="http://schemas.microsoft.com/office/drawing/2016/5/10/chartex" xmlns:cx5="http://schemas.microsoft.com/office/drawing/2016/5/11/chartex" xmlns:cx6="http://schemas.microsoft.com/office/drawing/2016/5/12/chartex" xmlns:cx7="http://schemas.microsoft.com/office/drawing/2016/5/13/chartex" xmlns:cx8="http://schemas.microsoft.com/office/drawing/2016/5/14/chartex" xmlns:mc="http://schemas.openxmlformats.org/markup-compatibility/2006" xmlns:aink="http://schemas.microsoft.com/office/drawing/2016/ink" xmlns:am3d="http://schemas.microsoft.com/office/drawing/2017/model3d" xmlns:o="urn:schemas-microsoft-com:office:office" xmlns:oel="http://schemas.microsoft.com/office/2019/extlst" xmlns:r="http://schemas.openxmlformats.org/officeDocument/2006/relationships" xmlns:m="http://schemas.openxmlformats.org/officeDocument/2006/math" xmlns:v="urn:schemas-microsoft-com:vml" xmlns:wp14="http://schemas.microsoft.com/office/word/2010/wordprocessingDrawing" xmlns:wp="http://schemas.openxmlformats.org/drawingml/2006/wordprocessingDrawing" xmlns:w10="urn:schemas-microsoft-com:office:word" xmlns:w="http://schemas.openxmlformats.org/wordprocessingml/2006/main" xmlns:w14="http://schemas.microsoft.com/office/word/2010/wordml" xmlns:w15="http://schemas.microsoft.com/office/word/2012/wordml" xmlns:w16cex="http://schemas.microsoft.com/office/word/2018/wordml/cex" xmlns:w16cid="http://schemas.microsoft.com/office/word/2016/wordml/cid" xmlns:w16="http://schemas.microsoft.com/office/word/2018/wordml" xmlns:w16sdtdh="http://schemas.microsoft.com/office/word/2020/wordml/sdtdatahash" xmlns:w16se="http://schemas.microsoft.com/office/word/2015/wordml/symex" xmlns:wpg="http://schemas.microsoft.com/office/word/2010/wordprocessingGroup" xmlns:wpi="http://schemas.microsoft.com/office/word/2010/wordprocessingInk" xmlns:wne="http://schemas.microsoft.com/office/word/2006/wordml" xmlns:wps="http://schemas.microsoft.com/office/word/2010/wordprocessingShape" mc:Ignorable="w14 w15 w16se w16cid w16 w16cex w16sdtdh wp14">
+<w:document xmlns:wpc="http://schemas.microsoft.com/office/word/2010/wordprocessingCanvas" xmlns:cx="http://schemas.microsoft.com/office/drawing/2014/chartex" xmlns:cx1="http://schemas.microsoft.com/office/drawing/2015/9/8/chartex" xmlns:cx2="http://schemas.microsoft.com/office/drawing/2015/10/21/chartex" xmlns:cx3="http://schemas.microsoft.com/office/drawing/2016/5/9/chartex" xmlns:cx4="http://schemas.microsoft.com/office/drawing/2016/5/10/chartex" xmlns:cx5="http://schemas.microsoft.com/office/drawing/2016/5/11/chartex" xmlns:cx6="http://schemas.microsoft.com/office/drawing/2016/5/12/chartex" xmlns:cx7="http://schemas.microsoft.com/office/drawing/2016/5/13/chartex" xmlns:cx8="http://schemas.microsoft.com/office/drawing/2016/5/14/chartex" xmlns:mc="http://schemas.openxmlformats.org/markup-compatibility/2006" xmlns:aink="http://schemas.microsoft.com/office/drawing/2016/ink" xmlns:am3d="http://schemas.microsoft.com/office/drawing/2017/model3d" xmlns:o="urn:schemas-microsoft-com:office:office" xmlns:oel="http://schemas.microsoft.com/office/2019/extlst" xmlns:r="http://schemas.openxmlformats.org/officeDocument/2006/relationships" xmlns:m="http://schemas.openxmlformats.org/officeDocument/2006/math" xmlns:v="urn:schemas-microsoft-com:vml" xmlns:wp14="http://schemas.microsoft.com/office/word/2010/wordprocessingDrawing" xmlns:wp="http://schemas.openxmlformats.org/drawingml/2006/wordprocessingDrawing" xmlns:w10="urn:schemas-microsoft-com:office:word" xmlns:w="http://schemas.openxmlformats.org/wordprocessingml/2006/main" xmlns:w14="http://schemas.microsoft.com/office/word/2010/wordml" xmlns:w15="http://schemas.microsoft.com/office/word/2012/wordml" xmlns:w16cex="http://schemas.microsoft.com/office/word/2018/wordml/cex" xmlns:w16cid="http://schemas.microsoft.com/office/word/2016/wordml/cid" xmlns:w16="http://schemas.microsoft.com/office/word/2018/wordml" xmlns:w16du="http://schemas.microsoft.com/office/word/2023/wordml/word16du" xmlns:w16sdtdh="http://schemas.microsoft.com/office/word/2020/wordml/sdtdatahash" xmlns:w16sdtfl="http://schemas.microsoft.com/office/word/2024/wordml/sdtformatlock" xmlns:w16se="http://schemas.microsoft.com/office/word/2015/wordml/symex" xmlns:wpg="http://schemas.microsoft.com/office/word/2010/wordprocessingGroup" xmlns:wpi="http://schemas.microsoft.com/office/word/2010/wordprocessingInk" xmlns:wne="http://schemas.microsoft.com/office/word/2006/wordml" xmlns:wps="http://schemas.microsoft.com/office/word/2010/wordprocessingShape" mc:Ignorable="w14 w15 w16se w16cid w16 w16cex w16sdtdh w16sdtfl w16du wp14">
   <w:body>
+    <w:p>
+      <w:r>
+        <w:t>Assume metal interference paper is published first.</w:t>
+      </w:r>
+    </w:p>
+    <w:p>
+      <w:r>
+        <w:t>What coding and data collection/analysis remains to be done?</w:t>
+      </w:r>
+    </w:p>
+    <w:p>
+      <w:pPr>
+        <w:pStyle w:val="ListParagraph"/>
+        <w:numPr>
+          <w:ilvl w:val="0"/>
+          <w:numId w:val="6"/>
+        </w:numPr>
+      </w:pPr>
+      <w:r>
+        <w:t xml:space="preserve">Really ought to implement block-by-block concentric pose solution in </w:t>
+      </w:r>
+      <w:proofErr w:type="spellStart"/>
+      <w:r>
+        <w:t>Labview</w:t>
+      </w:r>
+      <w:proofErr w:type="spellEnd"/>
+      <w:r>
+        <w:t>.</w:t>
+      </w:r>
+    </w:p>
+    <w:p>
+      <w:pPr>
+        <w:pStyle w:val="ListParagraph"/>
+        <w:numPr>
+          <w:ilvl w:val="0"/>
+          <w:numId w:val="6"/>
+        </w:numPr>
+      </w:pPr>
+      <w:r>
+        <w:t xml:space="preserve">Need testing for output noise, frequency response </w:t>
+      </w:r>
+    </w:p>
+    <w:p>
+      <w:pPr>
+        <w:pStyle w:val="ListParagraph"/>
+        <w:numPr>
+          <w:ilvl w:val="0"/>
+          <w:numId w:val="6"/>
+        </w:numPr>
+      </w:pPr>
+      <w:r>
+        <w:t>transient response</w:t>
+      </w:r>
+      <w:r>
+        <w:t>, can test by changing output drive?</w:t>
+      </w:r>
+    </w:p>
+    <w:p>
+      <w:pPr>
+        <w:pStyle w:val="ListParagraph"/>
+        <w:numPr>
+          <w:ilvl w:val="0"/>
+          <w:numId w:val="6"/>
+        </w:numPr>
+      </w:pPr>
+      <w:r>
+        <w:t>High/low KF filter effect plot</w:t>
+      </w:r>
+    </w:p>
+    <w:p>
+      <w:pPr>
+        <w:pStyle w:val="ListParagraph"/>
+        <w:numPr>
+          <w:ilvl w:val="0"/>
+          <w:numId w:val="6"/>
+        </w:numPr>
+      </w:pPr>
+      <w:r>
+        <w:t>Noise adaptive effect for impulse noise</w:t>
+      </w:r>
+    </w:p>
+    <w:p>
+      <w:pPr>
+        <w:pStyle w:val="ListParagraph"/>
+        <w:numPr>
+          <w:ilvl w:val="0"/>
+          <w:numId w:val="6"/>
+        </w:numPr>
+      </w:pPr>
+      <w:r>
+        <w:t>How bad is distortion breakthrough during gross motion?</w:t>
+      </w:r>
+    </w:p>
+    <w:p/>
     <w:p>
       <w:r>
         <w:t xml:space="preserve">What is the scope? There are a lot of hardware details which are more or less well motivated, and there is also a lot of analysis in notes. Especially </w:t>
@@ -264,6 +358,7 @@
         </w:numPr>
       </w:pPr>
       <w:r>
+        <w:lastRenderedPageBreak/>
         <w:t>High resolution ADC and DAC, low noise input and output</w:t>
       </w:r>
     </w:p>
@@ -291,7 +386,7 @@
         <w:t xml:space="preserve"> </w:t>
       </w:r>
       <w:r>
-        <w:t xml:space="preserve">We have used the We have used </w:t>
+        <w:t xml:space="preserve">We have used the </w:t>
       </w:r>
       <w:r>
         <w:t>LTC2512-24</w:t>
@@ -300,7 +395,7 @@
         <w:t xml:space="preserve"> ADC (Linear Technology/Analog Devices) which has an oversampling </w:t>
       </w:r>
       <w:r>
-        <w:t xml:space="preserve">successive approximation (SAR)  architecture. As configured, an </w:t>
+        <w:t xml:space="preserve">successive approximation (SAR)  architecture. As configured, a </w:t>
       </w:r>
       <w:r>
         <w:t>24</w:t>
@@ -314,120 +409,139 @@
     </w:p>
     <w:p>
       <w:r>
+        <w:t xml:space="preserve">We evaluated sigma-delta audio </w:t>
+      </w:r>
+      <w:r>
+        <w:t>ADCs and</w:t>
+      </w:r>
+      <w:r>
+        <w:t xml:space="preserve"> found that they </w:t>
+      </w:r>
+      <w:r>
+        <w:t>showed an increase in the noise floor in the presence of a strong signal. One limitation of audio data converters is that they usually have an internal reference. The noise of this internal reference must be accepted, and each converter chip has uncorrelated reference noise.</w:t>
+      </w:r>
+    </w:p>
+    <w:p>
+      <w:r>
+        <w:t>A central 5V reference (</w:t>
+      </w:r>
+      <w:r>
+        <w:t>MAX6602A</w:t>
+      </w:r>
+      <w:r>
+        <w:t>) is lowpass filtered</w:t>
+      </w:r>
+      <w:r>
+        <w:t xml:space="preserve"> 2 pole at 1</w:t>
+      </w:r>
+      <w:r>
+        <w:t xml:space="preserve"> Hz, and then distributed to the input and output cards, which use a differential buffer and a 15 Hz lowpass filter (attenuating both interference on the distribution and also noise of the buffer itself).</w:t>
+      </w:r>
+      <w:r>
+        <w:t xml:space="preserve"> [Double check C4 bypass corner </w:t>
+      </w:r>
+      <w:proofErr w:type="spellStart"/>
+      <w:r>
+        <w:t>freq</w:t>
+      </w:r>
+      <w:proofErr w:type="spellEnd"/>
+      <w:r>
+        <w:t>]</w:t>
+      </w:r>
+    </w:p>
+    <w:p>
+      <w:r>
+        <w:t>[Picture of single source and sensor coil with data converters]</w:t>
+      </w:r>
+    </w:p>
+    <w:p>
+      <w:r>
+        <w:t>If the ADC and DAC share a common reference, then the detected signal amplitude is ratiometric, insensitive to changes in the reference such as noise and drift.</w:t>
+      </w:r>
+      <w:r>
+        <w:t xml:space="preserve"> This ratiometric cancellation only occurs at frequencies where the delays along the signal path are sufficiently low.</w:t>
+      </w:r>
+    </w:p>
+    <w:p>
+      <w:r>
+        <w:t xml:space="preserve">In the current realization the DAC reference is not </w:t>
+      </w:r>
+      <w:proofErr w:type="spellStart"/>
+      <w:r>
+        <w:t>ratiometric</w:t>
+      </w:r>
+      <w:proofErr w:type="spellEnd"/>
+      <w:r>
+        <w:t xml:space="preserve">, but we achieve an equivalent effect by use of a reference input channel. The reference channel uses identical LNA and ADC, but reads the source output current on each channel. This magnitude is then used to normalize the measured amplitude, restoring </w:t>
+      </w:r>
+      <w:proofErr w:type="spellStart"/>
+      <w:r>
+        <w:t>ratiometric</w:t>
+      </w:r>
+      <w:proofErr w:type="spellEnd"/>
+      <w:r>
+        <w:t xml:space="preserve"> operation.  We also use the source current readback to cancel cross coupling between the source coils. [see signal processing]</w:t>
+      </w:r>
+    </w:p>
+    <w:p>
+      <w:r>
+        <w:t>[More analysis of the frequency domain noise lifted from notes. AC modulation does reject 1/f noise and drift, but only on the AC portions of the path. This notably does not include the reference</w:t>
+      </w:r>
+      <w:r>
+        <w:t xml:space="preserve">. Any reference deviation </w:t>
+      </w:r>
+      <w:proofErr w:type="spellStart"/>
+      <w:r>
+        <w:t>intermodulates</w:t>
+      </w:r>
+      <w:proofErr w:type="spellEnd"/>
+      <w:r>
+        <w:t xml:space="preserve"> with the carrier, which after demodulation is reconstructed as 1/f noise and drift in the amplitude measurement.</w:t>
+      </w:r>
+      <w:r>
+        <w:t xml:space="preserve">  The ratiometric effect is mainly rejecting 1/f noise and drift, even though cancellation potentially extends to higher frequencies.  This is in part because the distributed lowpass filtration of the reference reduces the common variation</w:t>
+      </w:r>
+      <w:r>
+        <w:t xml:space="preserve"> at higher frequencies</w:t>
+      </w:r>
+      <w:r>
+        <w:t>, but mostly because the 1/f noise density is higher</w:t>
+      </w:r>
+      <w:r>
+        <w:t>, especially as a contribution to peak-to-peak amplitude.</w:t>
+      </w:r>
+      <w:r>
+        <w:t>]</w:t>
+      </w:r>
+    </w:p>
+    <w:p>
+      <w:r>
+        <w:t xml:space="preserve">While the magnetic field drops off as 1/r^3, so the input signal can become quite small, with a low noise ADC there is minimal benefit from </w:t>
+      </w:r>
+      <w:r>
+        <w:t xml:space="preserve">additional </w:t>
+      </w:r>
+      <w:r>
+        <w:t xml:space="preserve">gain in the input </w:t>
+      </w:r>
+      <w:r>
+        <w:t>LNA</w:t>
+      </w:r>
+      <w:r>
+        <w:t xml:space="preserve">, so gain switching turns out to be unnecessary. Gain only needs to be enough so that the </w:t>
+      </w:r>
+      <w:r>
+        <w:t>output referred LNA noise is 1x-3x the ADC noise. Then the ADC noise contributes little to the input noise.</w:t>
+      </w:r>
+    </w:p>
+    <w:p>
+      <w:r>
+        <w:t xml:space="preserve">The sensor input must be differential in order to maximize rejection of EM noise, and the ADC also has differential inputs, so we opted for a fully differential input signal path. </w:t>
+      </w:r>
+    </w:p>
+    <w:p>
+      <w:r>
         <w:lastRenderedPageBreak/>
-        <w:t xml:space="preserve">We evaluated sigma-delta audio </w:t>
-      </w:r>
-      <w:r>
-        <w:t>ADCs and</w:t>
-      </w:r>
-      <w:r>
-        <w:t xml:space="preserve"> found that they </w:t>
-      </w:r>
-      <w:r>
-        <w:t>showed an increase in the noise floor in the presence of a strong signal. One limitation of audio data converters is that they usually have an internal reference. The noise of this internal reference must be accepted, and each converter chip has uncorrelated reference noise.</w:t>
-      </w:r>
-    </w:p>
-    <w:p>
-      <w:r>
-        <w:t>A central 5V reference (</w:t>
-      </w:r>
-      <w:r>
-        <w:t>MAX6602A</w:t>
-      </w:r>
-      <w:r>
-        <w:t>) is lowpass filtered</w:t>
-      </w:r>
-      <w:r>
-        <w:t xml:space="preserve"> 2 pole at 1</w:t>
-      </w:r>
-      <w:r>
-        <w:t xml:space="preserve"> Hz, and then distributed to the input and output cards, which use a differential buffer and a 15 Hz lowpass filter (attenuating both interference on the distribution and also noise of the buffer itself).</w:t>
-      </w:r>
-      <w:r>
-        <w:t xml:space="preserve"> [Double check C4 bypass corner </w:t>
-      </w:r>
-      <w:proofErr w:type="spellStart"/>
-      <w:r>
-        <w:t>freq</w:t>
-      </w:r>
-      <w:proofErr w:type="spellEnd"/>
-      <w:r>
-        <w:t>]</w:t>
-      </w:r>
-    </w:p>
-    <w:p>
-      <w:r>
-        <w:t>[Picture of single source and sensor coil with data converters]</w:t>
-      </w:r>
-    </w:p>
-    <w:p>
-      <w:r>
-        <w:t>If the ADC and DAC share a common reference, then the detected signal amplitude is ratiometric, insensitive to changes in the reference such as noise and drift.</w:t>
-      </w:r>
-      <w:r>
-        <w:t xml:space="preserve"> This ratiometric cancellation only occurs at frequencies where the delays along the signal path are sufficiently low.</w:t>
-      </w:r>
-    </w:p>
-    <w:p>
-      <w:r>
-        <w:t>[More analysis of the frequency domain noise lifted from notes. AC modulation does reject 1/f noise and drift, but only on the AC portions of the path. This notably does not include the reference</w:t>
-      </w:r>
-      <w:r>
-        <w:t xml:space="preserve">. Any reference deviation </w:t>
-      </w:r>
-      <w:proofErr w:type="spellStart"/>
-      <w:r>
-        <w:t>intermodulates</w:t>
-      </w:r>
-      <w:proofErr w:type="spellEnd"/>
-      <w:r>
-        <w:t xml:space="preserve"> with the carrier, which after demodulation is reconstructed as 1/f noise and drift in the amplitude measurement.</w:t>
-      </w:r>
-      <w:r>
-        <w:t xml:space="preserve">  The ratiometric effect is mainly rejecting 1/f noise and drift, even though cancellation potentially extends to higher frequencies.  This is in part because the distributed lowpass filtration of the reference reduces the common variation, but mostly because the 1/f noise density is higher.</w:t>
-      </w:r>
-      <w:r>
-        <w:t>]</w:t>
-      </w:r>
-    </w:p>
-    <w:p>
-      <w:r>
-        <w:t xml:space="preserve">In the current realization the DAC </w:t>
-      </w:r>
-      <w:r>
-        <w:t>reference is not ratiometric, but we achieve an equivalent effect by use of a reference input channel. The reference channel uses identical LNA and ADC, but reads the source output current on each channel. This magnitude is then used to normalize the measured amplitude, restoring ratiometric operation.</w:t>
-      </w:r>
-      <w:r>
-        <w:t xml:space="preserve">  </w:t>
-      </w:r>
-      <w:r>
-        <w:t xml:space="preserve">We also use the source current readback to cancel cross coupling between the source coils. </w:t>
-      </w:r>
-      <w:r>
-        <w:t>[see signal processing]</w:t>
-      </w:r>
-    </w:p>
-    <w:p>
-      <w:r>
-        <w:t xml:space="preserve">While the magnetic field drops off as 1/r^3, so the input signal can become quite small, with a low noise ADC there is minimal benefit from gain in the input </w:t>
-      </w:r>
-      <w:r>
-        <w:t>LNA</w:t>
-      </w:r>
-      <w:r>
-        <w:t xml:space="preserve">, so gain switching turns out to be unnecessary. Gain only needs to be enough so that the </w:t>
-      </w:r>
-      <w:r>
-        <w:t>output referred LNA noise is 1x-3x the ADC noise. Then the ADC noise contributes little to the input noise.</w:t>
-      </w:r>
-    </w:p>
-    <w:p>
-      <w:r>
-        <w:t xml:space="preserve">The sensor input must be differential in order to maximize rejection of EM noise, and the ADC also has differential inputs, so we opted for a fully differential input signal path. </w:t>
-      </w:r>
-    </w:p>
-    <w:p>
-      <w:r>
         <w:t>[picture]</w:t>
       </w:r>
     </w:p>
@@ -516,7 +630,6 @@
         </w:numPr>
       </w:pPr>
       <w:r>
-        <w:lastRenderedPageBreak/>
         <w:t xml:space="preserve">MCLK rate of 1.536 </w:t>
       </w:r>
       <w:proofErr w:type="spellStart"/>
@@ -639,10 +752,7 @@
         <w:t xml:space="preserve"> This is run off +/- 80V supplies, giving 30V RMS output at 3A RMS. While this is 90 VA of apparent power, the actual power dissipation is only ??? watts per channel, since the source coils are low loss inductors.</w:t>
       </w:r>
       <w:r>
-        <w:t xml:space="preserve"> Use of a</w:t>
-      </w:r>
-      <w:r>
-        <w:t xml:space="preserve"> class-D driver regenerates the energy stored in the inductive load by storing it in the power rail capacitance.</w:t>
+        <w:t xml:space="preserve"> Use of a class-D driver regenerates the energy stored in the inductive load by storing it in the power rail capacitance.</w:t>
       </w:r>
     </w:p>
     <w:p>
@@ -655,7 +765,11 @@
         <w:t xml:space="preserve">The efficiency of the driver is further increased by incorporating the source coil into an additional stage of LC </w:t>
       </w:r>
       <w:r>
-        <w:t xml:space="preserve">output filtration. As well as reducing the modulator ripple sent to the source, making the source coil parallel resonant at the high carrier frequency (for each axis) causes the output filter capacitor to supply most of the high carrier current, reducing losses in the driver. </w:t>
+        <w:t xml:space="preserve">output filtration. As well as reducing the modulator ripple sent to the source, making the source coil parallel resonant at the high carrier frequency (for each axis) causes the output filter capacitor to </w:t>
+      </w:r>
+      <w:r>
+        <w:lastRenderedPageBreak/>
+        <w:t xml:space="preserve">supply most of the high carrier current, reducing losses in the driver. </w:t>
       </w:r>
       <w:r>
         <w:t xml:space="preserve"> It is important to damp the higher resonances of the output filter to avoid noise peaking  </w:t>
@@ -733,123 +847,123 @@
     </w:p>
     <w:p>
       <w:r>
+        <w:t>[Carrier scheme table]</w:t>
+      </w:r>
+    </w:p>
+    <w:p>
+      <w:r>
+        <w:t>[Plot of full spectrum with high and low carriers]</w:t>
+      </w:r>
+    </w:p>
+    <w:p>
+      <w:r>
+        <w:t xml:space="preserve">Why these frequencies? AC EMTs typically use frequencies in 5-20 kHz </w:t>
+      </w:r>
+      <w:proofErr w:type="spellStart"/>
+      <w:r>
+        <w:t>kHz</w:t>
+      </w:r>
+      <w:proofErr w:type="spellEnd"/>
+      <w:r>
+        <w:t xml:space="preserve"> range. </w:t>
+      </w:r>
+      <w:r>
+        <w:t xml:space="preserve">Lower frequencies give poor signal strength because the amplitude is inversely proportional to frequency [equation]. Higher frequencies show greater interference from conductive materials, and also forgo convenient and economical audio frequency electronics. </w:t>
+      </w:r>
+      <w:r>
+        <w:t>The low carriers are near 300 Hz, approximately 30x lower than the high carriers. If the source currents at high and low carriers are equal this makes the sensed low carrier signal 30x lower in amplitude. With white noise the low carrier bandwidth must be 1/30^2 to achieve similar SNR</w:t>
+      </w:r>
+      <w:r>
+        <w:t>. The low carrier signal can have this much narrower bandwidth because it only conveys changes in the metal interference. [0.5 Hz for 500 Hz?  Don’t think it’s that low.]</w:t>
+      </w:r>
+    </w:p>
+    <w:p/>
+    <w:p>
+      <w:r>
+        <w:t>Discuss synchronous coherent modulation scheme</w:t>
+      </w:r>
+    </w:p>
+    <w:p>
+      <w:pPr>
+        <w:pStyle w:val="ListParagraph"/>
+        <w:numPr>
+          <w:ilvl w:val="0"/>
+          <w:numId w:val="4"/>
+        </w:numPr>
+      </w:pPr>
+      <w:r>
+        <w:t>FFT demodulation</w:t>
+      </w:r>
+    </w:p>
+    <w:p>
+      <w:pPr>
+        <w:pStyle w:val="ListParagraph"/>
+        <w:numPr>
+          <w:ilvl w:val="0"/>
+          <w:numId w:val="4"/>
+        </w:numPr>
+      </w:pPr>
+      <w:r>
+        <w:t>Distortion filter</w:t>
+      </w:r>
+    </w:p>
+    <w:p>
+      <w:pPr>
+        <w:pStyle w:val="ListParagraph"/>
+        <w:numPr>
+          <w:ilvl w:val="0"/>
+          <w:numId w:val="4"/>
+        </w:numPr>
+      </w:pPr>
+      <w:r>
+        <w:t>Noise adaptive coupling KF?</w:t>
+      </w:r>
+    </w:p>
+    <w:p>
+      <w:pPr>
+        <w:pStyle w:val="ListParagraph"/>
+        <w:numPr>
+          <w:ilvl w:val="0"/>
+          <w:numId w:val="4"/>
+        </w:numPr>
+      </w:pPr>
+      <w:r>
+        <w:t>Hum filter?</w:t>
+      </w:r>
+    </w:p>
+    <w:p>
+      <w:pPr>
+        <w:pStyle w:val="ListParagraph"/>
+        <w:numPr>
+          <w:ilvl w:val="0"/>
+          <w:numId w:val="4"/>
+        </w:numPr>
+      </w:pPr>
+      <w:r>
+        <w:t>Cross-coupling compensation</w:t>
+      </w:r>
+    </w:p>
+    <w:p>
+      <w:r>
+        <w:t>We would expect that the only carrier signal present on the X source output would be the X carrier, but this is not actually the case. Most obviously, the source coil arrangement may create mutual inductance between the coils, either due to imperfect fabrication, or by deliberate design.  We use the current sense feedback to modify the DAC signal so as to cancel the measured off-axis signal coupling. One way to understand this action is that we are forcing the voltage output source drivers to act as though they presented a high impedance current output.</w:t>
+      </w:r>
+    </w:p>
+    <w:p/>
+    <w:p>
+      <w:r>
+        <w:t xml:space="preserve">See [3 Mar 21], the distortion seems to be about -80 </w:t>
+      </w:r>
+      <w:proofErr w:type="spellStart"/>
+      <w:r>
+        <w:t>dBc</w:t>
+      </w:r>
+      <w:proofErr w:type="spellEnd"/>
+      <w:r>
+        <w:t xml:space="preserve">, and seems to be mostly happening in the drivers. This distortion is well above the input noise floor, and appears as periodic tones superimposed on the amplitude measurement. These distortion tones are removed during the input signal processing by subtracting an estimate of the distortion. Actual motion does not contain the high frequencies which </w:t>
+      </w:r>
+      <w:r>
         <w:lastRenderedPageBreak/>
-        <w:t>[Carrier scheme table]</w:t>
-      </w:r>
-    </w:p>
-    <w:p>
-      <w:r>
-        <w:t>[Plot of full spectrum with high and low carriers]</w:t>
-      </w:r>
-    </w:p>
-    <w:p>
-      <w:r>
-        <w:t xml:space="preserve">Why these frequencies? AC EMTs typically use frequencies in 5-20 kHz </w:t>
-      </w:r>
-      <w:proofErr w:type="spellStart"/>
-      <w:r>
-        <w:t>kHz</w:t>
-      </w:r>
-      <w:proofErr w:type="spellEnd"/>
-      <w:r>
-        <w:t xml:space="preserve"> range. </w:t>
-      </w:r>
-      <w:r>
-        <w:t xml:space="preserve">Lower frequencies give poor signal strength because the amplitude is inversely proportional to frequency [equation]. Higher frequencies show greater interference from conductive materials, and also forgo convenient and economical audio frequency electronics. </w:t>
-      </w:r>
-      <w:r>
-        <w:t>The low carriers are near 300 Hz, approximately 30x lower than the high carriers. If the source currents at high and low carriers are equal this makes the sensed low carrier signal 30x lower in amplitude. With white noise the low carrier bandwidth must be 1/30^2 to achieve similar SNR</w:t>
-      </w:r>
-      <w:r>
-        <w:t>. The low carrier signal can have this much narrower bandwidth because it only conveys changes in the metal interference. [0.5 Hz for 500 Hz?  Don’t think it’s that low.]</w:t>
-      </w:r>
-    </w:p>
-    <w:p/>
-    <w:p>
-      <w:r>
-        <w:t>Discuss synchronous coherent modulation scheme</w:t>
-      </w:r>
-    </w:p>
-    <w:p>
-      <w:pPr>
-        <w:pStyle w:val="ListParagraph"/>
-        <w:numPr>
-          <w:ilvl w:val="0"/>
-          <w:numId w:val="4"/>
-        </w:numPr>
-      </w:pPr>
-      <w:r>
-        <w:t>FFT demodulation</w:t>
-      </w:r>
-    </w:p>
-    <w:p>
-      <w:pPr>
-        <w:pStyle w:val="ListParagraph"/>
-        <w:numPr>
-          <w:ilvl w:val="0"/>
-          <w:numId w:val="4"/>
-        </w:numPr>
-      </w:pPr>
-      <w:r>
-        <w:t>Distortion filter</w:t>
-      </w:r>
-    </w:p>
-    <w:p>
-      <w:pPr>
-        <w:pStyle w:val="ListParagraph"/>
-        <w:numPr>
-          <w:ilvl w:val="0"/>
-          <w:numId w:val="4"/>
-        </w:numPr>
-      </w:pPr>
-      <w:r>
-        <w:t>Noise adaptive coupling KF?</w:t>
-      </w:r>
-    </w:p>
-    <w:p>
-      <w:pPr>
-        <w:pStyle w:val="ListParagraph"/>
-        <w:numPr>
-          <w:ilvl w:val="0"/>
-          <w:numId w:val="4"/>
-        </w:numPr>
-      </w:pPr>
-      <w:r>
-        <w:t>Hum filter?</w:t>
-      </w:r>
-    </w:p>
-    <w:p>
-      <w:pPr>
-        <w:pStyle w:val="ListParagraph"/>
-        <w:numPr>
-          <w:ilvl w:val="0"/>
-          <w:numId w:val="4"/>
-        </w:numPr>
-      </w:pPr>
-      <w:r>
-        <w:t>Cross-coupling compensation</w:t>
-      </w:r>
-    </w:p>
-    <w:p>
-      <w:r>
-        <w:t>W</w:t>
-      </w:r>
-      <w:r>
-        <w:t>e would expect that the only carrier signal present on the X source output would be the X carrier, but this is not actually the case. Most obviously, the source coil arrangement may create mutual inductance between the coils, either due to imperfect fabrication, or by deliberate design.  We use the current sense feedback to modify the DAC signal so as to cancel the measured off-axis signal coupling. One way to understand this action is that we are forcing the voltage output source drivers to act as though they presented a high impedance current output.</w:t>
-      </w:r>
-    </w:p>
-    <w:p/>
-    <w:p>
-      <w:r>
-        <w:t xml:space="preserve">See [3 Mar 21], the distortion seems to be about -80 </w:t>
-      </w:r>
-      <w:proofErr w:type="spellStart"/>
-      <w:r>
-        <w:t>dBc</w:t>
-      </w:r>
-      <w:proofErr w:type="spellEnd"/>
-      <w:r>
-        <w:t xml:space="preserve">, and seems to be mostly happening in the drivers. This distortion is well above the input noise floor, and appears as periodic tones superimposed on the amplitude measurement. These distortion tones are removed during the input signal processing by subtracting an estimate of the distortion. Actual motion does not contain the high frequencies which are phase-coherent with the sampling, so we can estimate the </w:t>
+        <w:t xml:space="preserve">are phase-coherent with the sampling, so we can estimate the </w:t>
       </w:r>
       <w:r>
         <w:t xml:space="preserve">phase coherent part of the signal by a </w:t>
@@ -899,7 +1013,6 @@
           <w:b/>
           <w:bCs/>
         </w:rPr>
-        <w:lastRenderedPageBreak/>
         <w:t>Pose solution and output filtering:</w:t>
       </w:r>
     </w:p>
@@ -950,7 +1063,7 @@
 </file>
 
 <file path=word/numbering.xml><?xml version="1.0" encoding="utf-8"?>
-<w:numbering xmlns:wpc="http://schemas.microsoft.com/office/word/2010/wordprocessingCanvas" xmlns:cx="http://schemas.microsoft.com/office/drawing/2014/chartex" xmlns:cx1="http://schemas.microsoft.com/office/drawing/2015/9/8/chartex" xmlns:cx2="http://schemas.microsoft.com/office/drawing/2015/10/21/chartex" xmlns:cx3="http://schemas.microsoft.com/office/drawing/2016/5/9/chartex" xmlns:cx4="http://schemas.microsoft.com/office/drawing/2016/5/10/chartex" xmlns:cx5="http://schemas.microsoft.com/office/drawing/2016/5/11/chartex" xmlns:cx6="http://schemas.microsoft.com/office/drawing/2016/5/12/chartex" xmlns:cx7="http://schemas.microsoft.com/office/drawing/2016/5/13/chartex" xmlns:cx8="http://schemas.microsoft.com/office/drawing/2016/5/14/chartex" xmlns:mc="http://schemas.openxmlformats.org/markup-compatibility/2006" xmlns:aink="http://schemas.microsoft.com/office/drawing/2016/ink" xmlns:am3d="http://schemas.microsoft.com/office/drawing/2017/model3d" xmlns:o="urn:schemas-microsoft-com:office:office" xmlns:oel="http://schemas.microsoft.com/office/2019/extlst" xmlns:r="http://schemas.openxmlformats.org/officeDocument/2006/relationships" xmlns:m="http://schemas.openxmlformats.org/officeDocument/2006/math" xmlns:v="urn:schemas-microsoft-com:vml" xmlns:wp14="http://schemas.microsoft.com/office/word/2010/wordprocessingDrawing" xmlns:wp="http://schemas.openxmlformats.org/drawingml/2006/wordprocessingDrawing" xmlns:w10="urn:schemas-microsoft-com:office:word" xmlns:w="http://schemas.openxmlformats.org/wordprocessingml/2006/main" xmlns:w14="http://schemas.microsoft.com/office/word/2010/wordml" xmlns:w15="http://schemas.microsoft.com/office/word/2012/wordml" xmlns:w16cex="http://schemas.microsoft.com/office/word/2018/wordml/cex" xmlns:w16cid="http://schemas.microsoft.com/office/word/2016/wordml/cid" xmlns:w16="http://schemas.microsoft.com/office/word/2018/wordml" xmlns:w16sdtdh="http://schemas.microsoft.com/office/word/2020/wordml/sdtdatahash" xmlns:w16se="http://schemas.microsoft.com/office/word/2015/wordml/symex" xmlns:wpg="http://schemas.microsoft.com/office/word/2010/wordprocessingGroup" xmlns:wpi="http://schemas.microsoft.com/office/word/2010/wordprocessingInk" xmlns:wne="http://schemas.microsoft.com/office/word/2006/wordml" xmlns:wps="http://schemas.microsoft.com/office/word/2010/wordprocessingShape" mc:Ignorable="w14 w15 w16se w16cid w16 w16cex w16sdtdh wp14">
+<w:numbering xmlns:wpc="http://schemas.microsoft.com/office/word/2010/wordprocessingCanvas" xmlns:cx="http://schemas.microsoft.com/office/drawing/2014/chartex" xmlns:cx1="http://schemas.microsoft.com/office/drawing/2015/9/8/chartex" xmlns:cx2="http://schemas.microsoft.com/office/drawing/2015/10/21/chartex" xmlns:cx3="http://schemas.microsoft.com/office/drawing/2016/5/9/chartex" xmlns:cx4="http://schemas.microsoft.com/office/drawing/2016/5/10/chartex" xmlns:cx5="http://schemas.microsoft.com/office/drawing/2016/5/11/chartex" xmlns:cx6="http://schemas.microsoft.com/office/drawing/2016/5/12/chartex" xmlns:cx7="http://schemas.microsoft.com/office/drawing/2016/5/13/chartex" xmlns:cx8="http://schemas.microsoft.com/office/drawing/2016/5/14/chartex" xmlns:mc="http://schemas.openxmlformats.org/markup-compatibility/2006" xmlns:aink="http://schemas.microsoft.com/office/drawing/2016/ink" xmlns:am3d="http://schemas.microsoft.com/office/drawing/2017/model3d" xmlns:o="urn:schemas-microsoft-com:office:office" xmlns:oel="http://schemas.microsoft.com/office/2019/extlst" xmlns:r="http://schemas.openxmlformats.org/officeDocument/2006/relationships" xmlns:m="http://schemas.openxmlformats.org/officeDocument/2006/math" xmlns:v="urn:schemas-microsoft-com:vml" xmlns:wp14="http://schemas.microsoft.com/office/word/2010/wordprocessingDrawing" xmlns:wp="http://schemas.openxmlformats.org/drawingml/2006/wordprocessingDrawing" xmlns:w10="urn:schemas-microsoft-com:office:word" xmlns:w="http://schemas.openxmlformats.org/wordprocessingml/2006/main" xmlns:w14="http://schemas.microsoft.com/office/word/2010/wordml" xmlns:w15="http://schemas.microsoft.com/office/word/2012/wordml" xmlns:w16cex="http://schemas.microsoft.com/office/word/2018/wordml/cex" xmlns:w16cid="http://schemas.microsoft.com/office/word/2016/wordml/cid" xmlns:w16="http://schemas.microsoft.com/office/word/2018/wordml" xmlns:w16du="http://schemas.microsoft.com/office/word/2023/wordml/word16du" xmlns:w16sdtdh="http://schemas.microsoft.com/office/word/2020/wordml/sdtdatahash" xmlns:w16sdtfl="http://schemas.microsoft.com/office/word/2024/wordml/sdtformatlock" xmlns:w16se="http://schemas.microsoft.com/office/word/2015/wordml/symex" xmlns:wpg="http://schemas.microsoft.com/office/word/2010/wordprocessingGroup" xmlns:wpi="http://schemas.microsoft.com/office/word/2010/wordprocessingInk" xmlns:wne="http://schemas.microsoft.com/office/word/2006/wordml" xmlns:wps="http://schemas.microsoft.com/office/word/2010/wordprocessingShape" mc:Ignorable="w14 w15 w16se w16cid w16 w16cex w16sdtdh w16sdtfl w16du wp14">
   <w:abstractNum w:abstractNumId="0" w15:restartNumberingAfterBreak="0">
     <w:nsid w:val="01E25B0E"/>
     <w:multiLevelType w:val="hybridMultilevel"/>
@@ -1407,6 +1520,119 @@
     <w:nsid w:val="3A8D0032"/>
     <w:multiLevelType w:val="hybridMultilevel"/>
     <w:tmpl w:val="3D52E42A"/>
+    <w:lvl w:ilvl="0" w:tplc="04090001">
+      <w:start w:val="1"/>
+      <w:numFmt w:val="bullet"/>
+      <w:lvlText w:val=""/>
+      <w:lvlJc w:val="left"/>
+      <w:pPr>
+        <w:ind w:left="720" w:hanging="360"/>
+      </w:pPr>
+      <w:rPr>
+        <w:rFonts w:ascii="Symbol" w:hAnsi="Symbol" w:hint="default"/>
+      </w:rPr>
+    </w:lvl>
+    <w:lvl w:ilvl="1" w:tplc="04090003" w:tentative="1">
+      <w:start w:val="1"/>
+      <w:numFmt w:val="bullet"/>
+      <w:lvlText w:val="o"/>
+      <w:lvlJc w:val="left"/>
+      <w:pPr>
+        <w:ind w:left="1440" w:hanging="360"/>
+      </w:pPr>
+      <w:rPr>
+        <w:rFonts w:ascii="Courier New" w:hAnsi="Courier New" w:cs="Courier New" w:hint="default"/>
+      </w:rPr>
+    </w:lvl>
+    <w:lvl w:ilvl="2" w:tplc="04090005" w:tentative="1">
+      <w:start w:val="1"/>
+      <w:numFmt w:val="bullet"/>
+      <w:lvlText w:val=""/>
+      <w:lvlJc w:val="left"/>
+      <w:pPr>
+        <w:ind w:left="2160" w:hanging="360"/>
+      </w:pPr>
+      <w:rPr>
+        <w:rFonts w:ascii="Wingdings" w:hAnsi="Wingdings" w:hint="default"/>
+      </w:rPr>
+    </w:lvl>
+    <w:lvl w:ilvl="3" w:tplc="04090001" w:tentative="1">
+      <w:start w:val="1"/>
+      <w:numFmt w:val="bullet"/>
+      <w:lvlText w:val=""/>
+      <w:lvlJc w:val="left"/>
+      <w:pPr>
+        <w:ind w:left="2880" w:hanging="360"/>
+      </w:pPr>
+      <w:rPr>
+        <w:rFonts w:ascii="Symbol" w:hAnsi="Symbol" w:hint="default"/>
+      </w:rPr>
+    </w:lvl>
+    <w:lvl w:ilvl="4" w:tplc="04090003" w:tentative="1">
+      <w:start w:val="1"/>
+      <w:numFmt w:val="bullet"/>
+      <w:lvlText w:val="o"/>
+      <w:lvlJc w:val="left"/>
+      <w:pPr>
+        <w:ind w:left="3600" w:hanging="360"/>
+      </w:pPr>
+      <w:rPr>
+        <w:rFonts w:ascii="Courier New" w:hAnsi="Courier New" w:cs="Courier New" w:hint="default"/>
+      </w:rPr>
+    </w:lvl>
+    <w:lvl w:ilvl="5" w:tplc="04090005" w:tentative="1">
+      <w:start w:val="1"/>
+      <w:numFmt w:val="bullet"/>
+      <w:lvlText w:val=""/>
+      <w:lvlJc w:val="left"/>
+      <w:pPr>
+        <w:ind w:left="4320" w:hanging="360"/>
+      </w:pPr>
+      <w:rPr>
+        <w:rFonts w:ascii="Wingdings" w:hAnsi="Wingdings" w:hint="default"/>
+      </w:rPr>
+    </w:lvl>
+    <w:lvl w:ilvl="6" w:tplc="04090001" w:tentative="1">
+      <w:start w:val="1"/>
+      <w:numFmt w:val="bullet"/>
+      <w:lvlText w:val=""/>
+      <w:lvlJc w:val="left"/>
+      <w:pPr>
+        <w:ind w:left="5040" w:hanging="360"/>
+      </w:pPr>
+      <w:rPr>
+        <w:rFonts w:ascii="Symbol" w:hAnsi="Symbol" w:hint="default"/>
+      </w:rPr>
+    </w:lvl>
+    <w:lvl w:ilvl="7" w:tplc="04090003" w:tentative="1">
+      <w:start w:val="1"/>
+      <w:numFmt w:val="bullet"/>
+      <w:lvlText w:val="o"/>
+      <w:lvlJc w:val="left"/>
+      <w:pPr>
+        <w:ind w:left="5760" w:hanging="360"/>
+      </w:pPr>
+      <w:rPr>
+        <w:rFonts w:ascii="Courier New" w:hAnsi="Courier New" w:cs="Courier New" w:hint="default"/>
+      </w:rPr>
+    </w:lvl>
+    <w:lvl w:ilvl="8" w:tplc="04090005" w:tentative="1">
+      <w:start w:val="1"/>
+      <w:numFmt w:val="bullet"/>
+      <w:lvlText w:val=""/>
+      <w:lvlJc w:val="left"/>
+      <w:pPr>
+        <w:ind w:left="6480" w:hanging="360"/>
+      </w:pPr>
+      <w:rPr>
+        <w:rFonts w:ascii="Wingdings" w:hAnsi="Wingdings" w:hint="default"/>
+      </w:rPr>
+    </w:lvl>
+  </w:abstractNum>
+  <w:abstractNum w:abstractNumId="5" w15:restartNumberingAfterBreak="0">
+    <w:nsid w:val="66F22E2F"/>
+    <w:multiLevelType w:val="hybridMultilevel"/>
+    <w:tmpl w:val="E80E0F9A"/>
     <w:lvl w:ilvl="0" w:tplc="04090001">
       <w:start w:val="1"/>
       <w:numFmt w:val="bullet"/>
@@ -1531,11 +1757,14 @@
   <w:num w:numId="5" w16cid:durableId="548808167">
     <w:abstractNumId w:val="2"/>
   </w:num>
+  <w:num w:numId="6" w16cid:durableId="1162088264">
+    <w:abstractNumId w:val="5"/>
+  </w:num>
 </w:numbering>
 </file>
 
 <file path=word/styles.xml><?xml version="1.0" encoding="utf-8"?>
-<w:styles xmlns:mc="http://schemas.openxmlformats.org/markup-compatibility/2006" xmlns:r="http://schemas.openxmlformats.org/officeDocument/2006/relationships" xmlns:w="http://schemas.openxmlformats.org/wordprocessingml/2006/main" xmlns:w14="http://schemas.microsoft.com/office/word/2010/wordml" xmlns:w15="http://schemas.microsoft.com/office/word/2012/wordml" xmlns:w16cex="http://schemas.microsoft.com/office/word/2018/wordml/cex" xmlns:w16cid="http://schemas.microsoft.com/office/word/2016/wordml/cid" xmlns:w16="http://schemas.microsoft.com/office/word/2018/wordml" xmlns:w16sdtdh="http://schemas.microsoft.com/office/word/2020/wordml/sdtdatahash" xmlns:w16se="http://schemas.microsoft.com/office/word/2015/wordml/symex" mc:Ignorable="w14 w15 w16se w16cid w16 w16cex w16sdtdh">
+<w:styles xmlns:mc="http://schemas.openxmlformats.org/markup-compatibility/2006" xmlns:r="http://schemas.openxmlformats.org/officeDocument/2006/relationships" xmlns:w="http://schemas.openxmlformats.org/wordprocessingml/2006/main" xmlns:w14="http://schemas.microsoft.com/office/word/2010/wordml" xmlns:w15="http://schemas.microsoft.com/office/word/2012/wordml" xmlns:w16cex="http://schemas.microsoft.com/office/word/2018/wordml/cex" xmlns:w16cid="http://schemas.microsoft.com/office/word/2016/wordml/cid" xmlns:w16="http://schemas.microsoft.com/office/word/2018/wordml" xmlns:w16du="http://schemas.microsoft.com/office/word/2023/wordml/word16du" xmlns:w16sdtdh="http://schemas.microsoft.com/office/word/2020/wordml/sdtdatahash" xmlns:w16sdtfl="http://schemas.microsoft.com/office/word/2024/wordml/sdtformatlock" xmlns:w16se="http://schemas.microsoft.com/office/word/2015/wordml/symex" mc:Ignorable="w14 w15 w16se w16cid w16 w16cex w16sdtdh w16sdtfl w16du">
   <w:docDefaults>
     <w:rPrDefault>
       <w:rPr>

</xml_diff>